<commit_message>
Updated the course file
</commit_message>
<xml_diff>
--- a/Course Files/Cover Page.docx
+++ b/Course Files/Cover Page.docx
@@ -206,6 +206,7 @@
         <w:ind w:left="0" w:firstLine="0"/>
         <w:jc w:val="center"/>
         <w:rPr>
+          <w:rFonts w:hint="eastAsia"/>
           <w:b/>
           <w:bCs/>
           <w:sz w:val="26"/>
@@ -297,8 +298,6 @@
         <w:rPr>
           <w:b/>
           <w:bCs/>
-          <w:sz w:val="20"/>
-          <w:szCs w:val="20"/>
           <w:lang w:eastAsia="zh-CN"/>
         </w:rPr>
         <w:t>Freya Tan</w:t>
@@ -309,6 +308,7 @@
         <w:pStyle w:val="NoSpacing"/>
         <w:jc w:val="center"/>
         <w:rPr>
+          <w:rFonts w:hint="eastAsia"/>
           <w:b/>
           <w:bCs/>
         </w:rPr>

</xml_diff>